<commit_message>
Forgot to add this
</commit_message>
<xml_diff>
--- a/src/state table.docx
+++ b/src/state table.docx
@@ -6,7 +6,7 @@
       <w:tblPr>
         <w:tblW w:w="9972" w:type="dxa"/>
         <w:jc w:val="left"/>
-        <w:tblInd w:w="53" w:type="dxa"/>
+        <w:tblInd w:w="51" w:type="dxa"/>
         <w:tblBorders>
           <w:top w:val="single" w:sz="2" w:space="0" w:color="000001"/>
           <w:left w:val="single" w:sz="2" w:space="0" w:color="000001"/>
@@ -15,7 +15,7 @@
         </w:tblBorders>
         <w:tblCellMar>
           <w:top w:w="55" w:type="dxa"/>
-          <w:left w:w="50" w:type="dxa"/>
+          <w:left w:w="47" w:type="dxa"/>
           <w:bottom w:w="55" w:type="dxa"/>
           <w:right w:w="55" w:type="dxa"/>
         </w:tblCellMar>
@@ -23,9 +23,9 @@
       <w:tblGrid>
         <w:gridCol w:w="1994"/>
         <w:gridCol w:w="1994"/>
-        <w:gridCol w:w="1997"/>
+        <w:gridCol w:w="1998"/>
         <w:gridCol w:w="1994"/>
-        <w:gridCol w:w="1993"/>
+        <w:gridCol w:w="1992"/>
       </w:tblGrid>
       <w:tr>
         <w:trPr/>
@@ -40,32 +40,32 @@
             </w:tcBorders>
             <w:shd w:fill="auto" w:val="clear"/>
             <w:tcMar>
-              <w:left w:w="50" w:type="dxa"/>
-            </w:tcMar>
-          </w:tcPr>
-          <w:p>
-            <w:pPr>
-              <w:pStyle w:val="TableContents"/>
-              <w:jc w:val="center"/>
-              <w:rPr/>
-            </w:pPr>
-            <w:r>
-              <w:rPr/>
-            </w:r>
-          </w:p>
-        </w:tc>
-        <w:tc>
-          <w:tcPr>
-            <w:tcW w:w="1994" w:type="dxa"/>
-            <w:tcBorders>
-              <w:top w:val="single" w:sz="2" w:space="0" w:color="000001"/>
-              <w:left w:val="single" w:sz="2" w:space="0" w:color="000001"/>
-              <w:bottom w:val="single" w:sz="2" w:space="0" w:color="000001"/>
-              <w:insideH w:val="single" w:sz="2" w:space="0" w:color="000001"/>
-            </w:tcBorders>
-            <w:shd w:fill="auto" w:val="clear"/>
-            <w:tcMar>
-              <w:left w:w="50" w:type="dxa"/>
+              <w:left w:w="47" w:type="dxa"/>
+            </w:tcMar>
+          </w:tcPr>
+          <w:p>
+            <w:pPr>
+              <w:pStyle w:val="TableContents"/>
+              <w:jc w:val="center"/>
+              <w:rPr/>
+            </w:pPr>
+            <w:r>
+              <w:rPr/>
+            </w:r>
+          </w:p>
+        </w:tc>
+        <w:tc>
+          <w:tcPr>
+            <w:tcW w:w="1994" w:type="dxa"/>
+            <w:tcBorders>
+              <w:top w:val="single" w:sz="2" w:space="0" w:color="000001"/>
+              <w:left w:val="single" w:sz="2" w:space="0" w:color="000001"/>
+              <w:bottom w:val="single" w:sz="2" w:space="0" w:color="000001"/>
+              <w:insideH w:val="single" w:sz="2" w:space="0" w:color="000001"/>
+            </w:tcBorders>
+            <w:shd w:fill="auto" w:val="clear"/>
+            <w:tcMar>
+              <w:left w:w="47" w:type="dxa"/>
             </w:tcMar>
           </w:tcPr>
           <w:p>
@@ -82,16 +82,16 @@
         </w:tc>
         <w:tc>
           <w:tcPr>
-            <w:tcW w:w="1997" w:type="dxa"/>
-            <w:tcBorders>
-              <w:top w:val="single" w:sz="2" w:space="0" w:color="000001"/>
-              <w:left w:val="single" w:sz="2" w:space="0" w:color="000001"/>
-              <w:bottom w:val="single" w:sz="2" w:space="0" w:color="000001"/>
-              <w:insideH w:val="single" w:sz="2" w:space="0" w:color="000001"/>
-            </w:tcBorders>
-            <w:shd w:fill="auto" w:val="clear"/>
-            <w:tcMar>
-              <w:left w:w="50" w:type="dxa"/>
+            <w:tcW w:w="1998" w:type="dxa"/>
+            <w:tcBorders>
+              <w:top w:val="single" w:sz="2" w:space="0" w:color="000001"/>
+              <w:left w:val="single" w:sz="2" w:space="0" w:color="000001"/>
+              <w:bottom w:val="single" w:sz="2" w:space="0" w:color="000001"/>
+              <w:insideH w:val="single" w:sz="2" w:space="0" w:color="000001"/>
+            </w:tcBorders>
+            <w:shd w:fill="auto" w:val="clear"/>
+            <w:tcMar>
+              <w:left w:w="47" w:type="dxa"/>
             </w:tcMar>
           </w:tcPr>
           <w:p>
@@ -117,7 +117,7 @@
             </w:tcBorders>
             <w:shd w:fill="auto" w:val="clear"/>
             <w:tcMar>
-              <w:left w:w="50" w:type="dxa"/>
+              <w:left w:w="47" w:type="dxa"/>
             </w:tcMar>
           </w:tcPr>
           <w:p>
@@ -134,7 +134,7 @@
         </w:tc>
         <w:tc>
           <w:tcPr>
-            <w:tcW w:w="1993" w:type="dxa"/>
+            <w:tcW w:w="1992" w:type="dxa"/>
             <w:tcBorders>
               <w:top w:val="single" w:sz="2" w:space="0" w:color="000001"/>
               <w:left w:val="single" w:sz="2" w:space="0" w:color="000001"/>
@@ -145,7 +145,7 @@
             </w:tcBorders>
             <w:shd w:fill="auto" w:val="clear"/>
             <w:tcMar>
-              <w:left w:w="50" w:type="dxa"/>
+              <w:left w:w="47" w:type="dxa"/>
             </w:tcMar>
           </w:tcPr>
           <w:p>
@@ -174,7 +174,7 @@
             </w:tcBorders>
             <w:shd w:fill="auto" w:val="clear"/>
             <w:tcMar>
-              <w:left w:w="50" w:type="dxa"/>
+              <w:left w:w="47" w:type="dxa"/>
             </w:tcMar>
           </w:tcPr>
           <w:p>
@@ -200,7 +200,7 @@
             </w:tcBorders>
             <w:shd w:fill="auto" w:val="clear"/>
             <w:tcMar>
-              <w:left w:w="50" w:type="dxa"/>
+              <w:left w:w="47" w:type="dxa"/>
             </w:tcMar>
           </w:tcPr>
           <w:p>
@@ -217,16 +217,16 @@
         </w:tc>
         <w:tc>
           <w:tcPr>
-            <w:tcW w:w="1997" w:type="dxa"/>
-            <w:tcBorders>
-              <w:top w:val="single" w:sz="2" w:space="0" w:color="000001"/>
-              <w:left w:val="single" w:sz="2" w:space="0" w:color="000001"/>
-              <w:bottom w:val="single" w:sz="2" w:space="0" w:color="000001"/>
-              <w:insideH w:val="single" w:sz="2" w:space="0" w:color="000001"/>
-            </w:tcBorders>
-            <w:shd w:fill="auto" w:val="clear"/>
-            <w:tcMar>
-              <w:left w:w="50" w:type="dxa"/>
+            <w:tcW w:w="1998" w:type="dxa"/>
+            <w:tcBorders>
+              <w:top w:val="single" w:sz="2" w:space="0" w:color="000001"/>
+              <w:left w:val="single" w:sz="2" w:space="0" w:color="000001"/>
+              <w:bottom w:val="single" w:sz="2" w:space="0" w:color="000001"/>
+              <w:insideH w:val="single" w:sz="2" w:space="0" w:color="000001"/>
+            </w:tcBorders>
+            <w:shd w:fill="auto" w:val="clear"/>
+            <w:tcMar>
+              <w:left w:w="47" w:type="dxa"/>
             </w:tcMar>
           </w:tcPr>
           <w:p>
@@ -252,7 +252,7 @@
             </w:tcBorders>
             <w:shd w:fill="auto" w:val="clear"/>
             <w:tcMar>
-              <w:left w:w="50" w:type="dxa"/>
+              <w:left w:w="47" w:type="dxa"/>
             </w:tcMar>
           </w:tcPr>
           <w:p>
@@ -269,7 +269,7 @@
         </w:tc>
         <w:tc>
           <w:tcPr>
-            <w:tcW w:w="1993" w:type="dxa"/>
+            <w:tcW w:w="1992" w:type="dxa"/>
             <w:tcBorders>
               <w:top w:val="single" w:sz="2" w:space="0" w:color="000001"/>
               <w:left w:val="single" w:sz="2" w:space="0" w:color="000001"/>
@@ -280,26 +280,18 @@
             </w:tcBorders>
             <w:shd w:fill="auto" w:val="clear"/>
             <w:tcMar>
-              <w:left w:w="50" w:type="dxa"/>
-            </w:tcMar>
-          </w:tcPr>
-          <w:p>
-            <w:pPr>
-              <w:pStyle w:val="TableContents"/>
-              <w:jc w:val="center"/>
-              <w:rPr/>
-            </w:pPr>
-            <w:r>
-              <w:rPr/>
-              <w:t xml:space="preserve">Door closed; </w:t>
-            </w:r>
-            <w:r>
-              <w:rPr/>
-              <w:t>Light off;</w:t>
-            </w:r>
-            <w:r>
-              <w:rPr/>
-              <w:t xml:space="preserve"> Cooling</w:t>
+              <w:left w:w="47" w:type="dxa"/>
+            </w:tcMar>
+          </w:tcPr>
+          <w:p>
+            <w:pPr>
+              <w:pStyle w:val="TableContents"/>
+              <w:jc w:val="center"/>
+              <w:rPr/>
+            </w:pPr>
+            <w:r>
+              <w:rPr/>
+              <w:t>Door closed; Light off; Cooling</w:t>
             </w:r>
           </w:p>
         </w:tc>
@@ -317,7 +309,7 @@
             </w:tcBorders>
             <w:shd w:fill="auto" w:val="clear"/>
             <w:tcMar>
-              <w:left w:w="50" w:type="dxa"/>
+              <w:left w:w="47" w:type="dxa"/>
             </w:tcMar>
           </w:tcPr>
           <w:p>
@@ -343,7 +335,7 @@
             </w:tcBorders>
             <w:shd w:fill="auto" w:val="clear"/>
             <w:tcMar>
-              <w:left w:w="50" w:type="dxa"/>
+              <w:left w:w="47" w:type="dxa"/>
             </w:tcMar>
           </w:tcPr>
           <w:p>
@@ -360,16 +352,16 @@
         </w:tc>
         <w:tc>
           <w:tcPr>
-            <w:tcW w:w="1997" w:type="dxa"/>
-            <w:tcBorders>
-              <w:top w:val="single" w:sz="2" w:space="0" w:color="000001"/>
-              <w:left w:val="single" w:sz="2" w:space="0" w:color="000001"/>
-              <w:bottom w:val="single" w:sz="2" w:space="0" w:color="000001"/>
-              <w:insideH w:val="single" w:sz="2" w:space="0" w:color="000001"/>
-            </w:tcBorders>
-            <w:shd w:fill="auto" w:val="clear"/>
-            <w:tcMar>
-              <w:left w:w="50" w:type="dxa"/>
+            <w:tcW w:w="1998" w:type="dxa"/>
+            <w:tcBorders>
+              <w:top w:val="single" w:sz="2" w:space="0" w:color="000001"/>
+              <w:left w:val="single" w:sz="2" w:space="0" w:color="000001"/>
+              <w:bottom w:val="single" w:sz="2" w:space="0" w:color="000001"/>
+              <w:insideH w:val="single" w:sz="2" w:space="0" w:color="000001"/>
+            </w:tcBorders>
+            <w:shd w:fill="auto" w:val="clear"/>
+            <w:tcMar>
+              <w:left w:w="47" w:type="dxa"/>
             </w:tcMar>
           </w:tcPr>
           <w:p>
@@ -395,7 +387,7 @@
             </w:tcBorders>
             <w:shd w:fill="auto" w:val="clear"/>
             <w:tcMar>
-              <w:left w:w="50" w:type="dxa"/>
+              <w:left w:w="47" w:type="dxa"/>
             </w:tcMar>
           </w:tcPr>
           <w:p>
@@ -412,7 +404,7 @@
         </w:tc>
         <w:tc>
           <w:tcPr>
-            <w:tcW w:w="1993" w:type="dxa"/>
+            <w:tcW w:w="1992" w:type="dxa"/>
             <w:tcBorders>
               <w:top w:val="single" w:sz="2" w:space="0" w:color="000001"/>
               <w:left w:val="single" w:sz="2" w:space="0" w:color="000001"/>
@@ -423,7 +415,7 @@
             </w:tcBorders>
             <w:shd w:fill="auto" w:val="clear"/>
             <w:tcMar>
-              <w:left w:w="50" w:type="dxa"/>
+              <w:left w:w="47" w:type="dxa"/>
             </w:tcMar>
           </w:tcPr>
           <w:p>
@@ -452,41 +444,33 @@
             </w:tcBorders>
             <w:shd w:fill="auto" w:val="clear"/>
             <w:tcMar>
-              <w:left w:w="50" w:type="dxa"/>
-            </w:tcMar>
-          </w:tcPr>
-          <w:p>
-            <w:pPr>
-              <w:pStyle w:val="TableContents"/>
-              <w:jc w:val="center"/>
-              <w:rPr/>
-            </w:pPr>
-            <w:r>
-              <w:rPr/>
-              <w:t xml:space="preserve">Door closed; </w:t>
-            </w:r>
-            <w:r>
-              <w:rPr/>
-              <w:t>Light off;</w:t>
-            </w:r>
-            <w:r>
-              <w:rPr/>
-              <w:t xml:space="preserve"> Cooling</w:t>
-            </w:r>
-          </w:p>
-        </w:tc>
-        <w:tc>
-          <w:tcPr>
-            <w:tcW w:w="1994" w:type="dxa"/>
-            <w:tcBorders>
-              <w:top w:val="single" w:sz="2" w:space="0" w:color="000001"/>
-              <w:left w:val="single" w:sz="2" w:space="0" w:color="000001"/>
-              <w:bottom w:val="single" w:sz="2" w:space="0" w:color="000001"/>
-              <w:insideH w:val="single" w:sz="2" w:space="0" w:color="000001"/>
-            </w:tcBorders>
-            <w:shd w:fill="auto" w:val="clear"/>
-            <w:tcMar>
-              <w:left w:w="50" w:type="dxa"/>
+              <w:left w:w="47" w:type="dxa"/>
+            </w:tcMar>
+          </w:tcPr>
+          <w:p>
+            <w:pPr>
+              <w:pStyle w:val="TableContents"/>
+              <w:jc w:val="center"/>
+              <w:rPr/>
+            </w:pPr>
+            <w:r>
+              <w:rPr/>
+              <w:t>Door closed; Light off; Cooling</w:t>
+            </w:r>
+          </w:p>
+        </w:tc>
+        <w:tc>
+          <w:tcPr>
+            <w:tcW w:w="1994" w:type="dxa"/>
+            <w:tcBorders>
+              <w:top w:val="single" w:sz="2" w:space="0" w:color="000001"/>
+              <w:left w:val="single" w:sz="2" w:space="0" w:color="000001"/>
+              <w:bottom w:val="single" w:sz="2" w:space="0" w:color="000001"/>
+              <w:insideH w:val="single" w:sz="2" w:space="0" w:color="000001"/>
+            </w:tcBorders>
+            <w:shd w:fill="auto" w:val="clear"/>
+            <w:tcMar>
+              <w:left w:w="47" w:type="dxa"/>
             </w:tcMar>
           </w:tcPr>
           <w:p>
@@ -503,50 +487,42 @@
         </w:tc>
         <w:tc>
           <w:tcPr>
-            <w:tcW w:w="1997" w:type="dxa"/>
-            <w:tcBorders>
-              <w:top w:val="single" w:sz="2" w:space="0" w:color="000001"/>
-              <w:left w:val="single" w:sz="2" w:space="0" w:color="000001"/>
-              <w:bottom w:val="single" w:sz="2" w:space="0" w:color="000001"/>
-              <w:insideH w:val="single" w:sz="2" w:space="0" w:color="000001"/>
-            </w:tcBorders>
-            <w:shd w:fill="auto" w:val="clear"/>
-            <w:tcMar>
-              <w:left w:w="50" w:type="dxa"/>
-            </w:tcMar>
-          </w:tcPr>
-          <w:p>
-            <w:pPr>
-              <w:pStyle w:val="TableContents"/>
-              <w:jc w:val="center"/>
-              <w:rPr/>
-            </w:pPr>
-            <w:r>
-              <w:rPr/>
-              <w:t xml:space="preserve">Door closed; </w:t>
-            </w:r>
-            <w:r>
-              <w:rPr/>
-              <w:t>Light off;</w:t>
-            </w:r>
-            <w:r>
-              <w:rPr/>
-              <w:t xml:space="preserve"> Cooling</w:t>
-            </w:r>
-          </w:p>
-        </w:tc>
-        <w:tc>
-          <w:tcPr>
-            <w:tcW w:w="1994" w:type="dxa"/>
-            <w:tcBorders>
-              <w:top w:val="single" w:sz="2" w:space="0" w:color="000001"/>
-              <w:left w:val="single" w:sz="2" w:space="0" w:color="000001"/>
-              <w:bottom w:val="single" w:sz="2" w:space="0" w:color="000001"/>
-              <w:insideH w:val="single" w:sz="2" w:space="0" w:color="000001"/>
-            </w:tcBorders>
-            <w:shd w:fill="auto" w:val="clear"/>
-            <w:tcMar>
-              <w:left w:w="50" w:type="dxa"/>
+            <w:tcW w:w="1998" w:type="dxa"/>
+            <w:tcBorders>
+              <w:top w:val="single" w:sz="2" w:space="0" w:color="000001"/>
+              <w:left w:val="single" w:sz="2" w:space="0" w:color="000001"/>
+              <w:bottom w:val="single" w:sz="2" w:space="0" w:color="000001"/>
+              <w:insideH w:val="single" w:sz="2" w:space="0" w:color="000001"/>
+            </w:tcBorders>
+            <w:shd w:fill="auto" w:val="clear"/>
+            <w:tcMar>
+              <w:left w:w="47" w:type="dxa"/>
+            </w:tcMar>
+          </w:tcPr>
+          <w:p>
+            <w:pPr>
+              <w:pStyle w:val="TableContents"/>
+              <w:jc w:val="center"/>
+              <w:rPr/>
+            </w:pPr>
+            <w:r>
+              <w:rPr/>
+              <w:t>Door closed; Light off; Cooling</w:t>
+            </w:r>
+          </w:p>
+        </w:tc>
+        <w:tc>
+          <w:tcPr>
+            <w:tcW w:w="1994" w:type="dxa"/>
+            <w:tcBorders>
+              <w:top w:val="single" w:sz="2" w:space="0" w:color="000001"/>
+              <w:left w:val="single" w:sz="2" w:space="0" w:color="000001"/>
+              <w:bottom w:val="single" w:sz="2" w:space="0" w:color="000001"/>
+              <w:insideH w:val="single" w:sz="2" w:space="0" w:color="000001"/>
+            </w:tcBorders>
+            <w:shd w:fill="auto" w:val="clear"/>
+            <w:tcMar>
+              <w:left w:w="47" w:type="dxa"/>
             </w:tcMar>
           </w:tcPr>
           <w:p>
@@ -563,7 +539,7 @@
         </w:tc>
         <w:tc>
           <w:tcPr>
-            <w:tcW w:w="1993" w:type="dxa"/>
+            <w:tcW w:w="1992" w:type="dxa"/>
             <w:tcBorders>
               <w:top w:val="single" w:sz="2" w:space="0" w:color="000001"/>
               <w:left w:val="single" w:sz="2" w:space="0" w:color="000001"/>
@@ -574,26 +550,18 @@
             </w:tcBorders>
             <w:shd w:fill="auto" w:val="clear"/>
             <w:tcMar>
-              <w:left w:w="50" w:type="dxa"/>
-            </w:tcMar>
-          </w:tcPr>
-          <w:p>
-            <w:pPr>
-              <w:pStyle w:val="TableContents"/>
-              <w:jc w:val="center"/>
-              <w:rPr/>
-            </w:pPr>
-            <w:r>
-              <w:rPr/>
-              <w:t xml:space="preserve">Door closed; </w:t>
-            </w:r>
-            <w:r>
-              <w:rPr/>
-              <w:t>Light off;</w:t>
-            </w:r>
-            <w:r>
-              <w:rPr/>
-              <w:t xml:space="preserve"> Cooling</w:t>
+              <w:left w:w="47" w:type="dxa"/>
+            </w:tcMar>
+          </w:tcPr>
+          <w:p>
+            <w:pPr>
+              <w:pStyle w:val="TableContents"/>
+              <w:jc w:val="center"/>
+              <w:rPr/>
+            </w:pPr>
+            <w:r>
+              <w:rPr/>
+              <w:t>Door closed; Light off; Cooling</w:t>
             </w:r>
           </w:p>
         </w:tc>

</xml_diff>